<commit_message>
Add To Do List Application
</commit_message>
<xml_diff>
--- a/ToDoListSRS.docx
+++ b/ToDoListSRS.docx
@@ -666,27 +666,6 @@
         <w:t xml:space="preserve"> library for the GUI and Python for the logic.</w:t>
       </w:r>
     </w:p>
-    <w:p>
-      <w:pPr>
-        <w:rPr>
-          <w:b/>
-          <w:bCs/>
-        </w:rPr>
-      </w:pPr>
-      <w:r>
-        <w:rPr>
-          <w:b/>
-          <w:bCs/>
-        </w:rPr>
-        <w:t>Conclusion</w:t>
-      </w:r>
-    </w:p>
-    <w:p>
-      <w:r>
-        <w:t>This SRS provides a clear outline of the requirements for the To-Do List Application. It ensures that all stakeholders (developers, testers, and users) have a shared understanding of the application's purpose, functions, and usability expectations.</w:t>
-      </w:r>
-    </w:p>
-    <w:p/>
     <w:sectPr>
       <w:pgSz w:w="11906" w:h="16838"/>
       <w:pgMar w:top="1440" w:right="1440" w:bottom="1440" w:left="1440" w:header="708" w:footer="708" w:gutter="0"/>
@@ -2217,6 +2196,7 @@
   <w:style w:type="character" w:default="1" w:styleId="DefaultParagraphFont">
     <w:name w:val="Default Paragraph Font"/>
     <w:uiPriority w:val="1"/>
+    <w:semiHidden/>
     <w:unhideWhenUsed/>
   </w:style>
   <w:style w:type="table" w:default="1" w:styleId="TableNormal">

</xml_diff>